<commit_message>
se agrego la documentacion para la entrega 1 corregida
</commit_message>
<xml_diff>
--- a/Documentacion/Entega 1/Entrega 1 - Concepción y Comunicación del Diseño.docx
+++ b/Documentacion/Entega 1/Entrega 1 - Concepción y Comunicación del Diseño.docx
@@ -1,6 +1,6 @@
 
 <file path=word/document.xml><?xml version="1.0" encoding="utf-8"?>
-<w:document xmlns:wpc="http://schemas.microsoft.com/office/word/2010/wordprocessingCanvas" xmlns:cx="http://schemas.microsoft.com/office/drawing/2014/chartex" xmlns:cx1="http://schemas.microsoft.com/office/drawing/2015/9/8/chartex" xmlns:cx2="http://schemas.microsoft.com/office/drawing/2015/10/21/chartex" xmlns:cx3="http://schemas.microsoft.com/office/drawing/2016/5/9/chartex" xmlns:cx4="http://schemas.microsoft.com/office/drawing/2016/5/10/chartex" xmlns:cx5="http://schemas.microsoft.com/office/drawing/2016/5/11/chartex" xmlns:cx6="http://schemas.microsoft.com/office/drawing/2016/5/12/chartex" xmlns:cx7="http://schemas.microsoft.com/office/drawing/2016/5/13/chartex" xmlns:cx8="http://schemas.microsoft.com/office/drawing/2016/5/14/chartex" xmlns:mc="http://schemas.openxmlformats.org/markup-compatibility/2006" xmlns:aink="http://schemas.microsoft.com/office/drawing/2016/ink" xmlns:o="urn:schemas-microsoft-com:office:office" xmlns:r="http://schemas.openxmlformats.org/officeDocument/2006/relationships" xmlns:m="http://schemas.openxmlformats.org/officeDocument/2006/math" xmlns:v="urn:schemas-microsoft-com:vml" xmlns:wp14="http://schemas.microsoft.com/office/word/2010/wordprocessingDrawing" xmlns:wp="http://schemas.openxmlformats.org/drawingml/2006/wordprocessingDrawing" xmlns:w10="urn:schemas-microsoft-com:office:word" xmlns:w="http://schemas.openxmlformats.org/wordprocessingml/2006/main" xmlns:w14="http://schemas.microsoft.com/office/word/2010/wordml" xmlns:w15="http://schemas.microsoft.com/office/word/2012/wordml" xmlns:w16se="http://schemas.microsoft.com/office/word/2015/wordml/symex" xmlns:wpg="http://schemas.microsoft.com/office/word/2010/wordprocessingGroup" xmlns:wpi="http://schemas.microsoft.com/office/word/2010/wordprocessingInk" xmlns:wne="http://schemas.microsoft.com/office/word/2006/wordml" xmlns:wps="http://schemas.microsoft.com/office/word/2010/wordprocessingShape" mc:Ignorable="w14 w15 w16se wp14">
+<w:document xmlns:wpc="http://schemas.microsoft.com/office/word/2010/wordprocessingCanvas" xmlns:cx="http://schemas.microsoft.com/office/drawing/2014/chartex" xmlns:cx1="http://schemas.microsoft.com/office/drawing/2015/9/8/chartex" xmlns:cx2="http://schemas.microsoft.com/office/drawing/2015/10/21/chartex" xmlns:cx3="http://schemas.microsoft.com/office/drawing/2016/5/9/chartex" xmlns:cx4="http://schemas.microsoft.com/office/drawing/2016/5/10/chartex" xmlns:cx5="http://schemas.microsoft.com/office/drawing/2016/5/11/chartex" xmlns:cx6="http://schemas.microsoft.com/office/drawing/2016/5/12/chartex" xmlns:cx7="http://schemas.microsoft.com/office/drawing/2016/5/13/chartex" xmlns:cx8="http://schemas.microsoft.com/office/drawing/2016/5/14/chartex" xmlns:mc="http://schemas.openxmlformats.org/markup-compatibility/2006" xmlns:aink="http://schemas.microsoft.com/office/drawing/2016/ink" xmlns:am3d="http://schemas.microsoft.com/office/drawing/2017/model3d" xmlns:o="urn:schemas-microsoft-com:office:office" xmlns:r="http://schemas.openxmlformats.org/officeDocument/2006/relationships" xmlns:m="http://schemas.openxmlformats.org/officeDocument/2006/math" xmlns:v="urn:schemas-microsoft-com:vml" xmlns:wp14="http://schemas.microsoft.com/office/word/2010/wordprocessingDrawing" xmlns:wp="http://schemas.openxmlformats.org/drawingml/2006/wordprocessingDrawing" xmlns:w10="urn:schemas-microsoft-com:office:word" xmlns:w="http://schemas.openxmlformats.org/wordprocessingml/2006/main" xmlns:w14="http://schemas.microsoft.com/office/word/2010/wordml" xmlns:w15="http://schemas.microsoft.com/office/word/2012/wordml" xmlns:w16cid="http://schemas.microsoft.com/office/word/2016/wordml/cid" xmlns:w16se="http://schemas.microsoft.com/office/word/2015/wordml/symex" xmlns:wpg="http://schemas.microsoft.com/office/word/2010/wordprocessingGroup" xmlns:wpi="http://schemas.microsoft.com/office/word/2010/wordprocessingInk" xmlns:wne="http://schemas.microsoft.com/office/word/2006/wordml" xmlns:wps="http://schemas.microsoft.com/office/word/2010/wordprocessingShape" mc:Ignorable="w14 w15 w16se w16cid wp14">
   <w:body>
     <w:p>
       <w:pPr>
@@ -8,7 +8,6 @@
           <w:rFonts w:ascii="Arial" w:hAnsi="Arial" w:cs="Arial"/>
           <w:b/>
           <w:i/>
-          <w:noProof/>
         </w:rPr>
       </w:pPr>
     </w:p>
@@ -25,115 +24,7 @@
           <w:rFonts w:ascii="Arial" w:hAnsi="Arial" w:cs="Arial"/>
           <w:b/>
           <w:i/>
-          <w:noProof/>
         </w:rPr>
-        <w:t>Comunicación entre el sistema y los dispositivos</w:t>
-      </w:r>
-    </w:p>
-    <w:p>
-      <w:pPr>
-        <w:rPr>
-          <w:rFonts w:ascii="Arial" w:hAnsi="Arial" w:cs="Arial"/>
-          <w:sz w:val="20"/>
-        </w:rPr>
-      </w:pPr>
-      <w:r>
-        <w:rPr>
-          <w:rFonts w:ascii="Arial" w:hAnsi="Arial" w:cs="Arial"/>
-          <w:sz w:val="20"/>
-        </w:rPr>
-        <w:t>Cada dispositivo inteligente debe estar conectado al mismo Wi-Fi que el celular / notebook / Tablet que tiene la aplicación instalada.</w:t>
-      </w:r>
-    </w:p>
-    <w:p>
-      <w:pPr>
-        <w:rPr>
-          <w:rFonts w:ascii="Arial" w:hAnsi="Arial" w:cs="Arial"/>
-          <w:sz w:val="20"/>
-        </w:rPr>
-      </w:pPr>
-    </w:p>
-    <w:p>
-      <w:pPr>
-        <w:rPr>
-          <w:rFonts w:ascii="Arial" w:hAnsi="Arial" w:cs="Arial"/>
-          <w:b/>
-          <w:i/>
-        </w:rPr>
-      </w:pPr>
-      <w:r>
-        <w:rPr>
-          <w:rFonts w:ascii="Arial" w:hAnsi="Arial" w:cs="Arial"/>
-          <w:b/>
-          <w:i/>
-          <w:noProof/>
-        </w:rPr>
-        <w:drawing>
-          <wp:inline distT="0" distB="0" distL="0" distR="0">
-            <wp:extent cx="5612130" cy="3556635"/>
-            <wp:effectExtent l="0" t="0" r="7620" b="5715"/>
-            <wp:docPr id="1" name="Imagen 1"/>
-            <wp:cNvGraphicFramePr>
-              <a:graphicFrameLocks xmlns:a="http://schemas.openxmlformats.org/drawingml/2006/main" noChangeAspect="1"/>
-            </wp:cNvGraphicFramePr>
-            <a:graphic xmlns:a="http://schemas.openxmlformats.org/drawingml/2006/main">
-              <a:graphicData uri="http://schemas.openxmlformats.org/drawingml/2006/picture">
-                <pic:pic xmlns:pic="http://schemas.openxmlformats.org/drawingml/2006/picture">
-                  <pic:nvPicPr>
-                    <pic:cNvPr id="1" name="Diagrama en blanco - Página 1 .png"/>
-                    <pic:cNvPicPr/>
-                  </pic:nvPicPr>
-                  <pic:blipFill>
-                    <a:blip r:embed="rId7" cstate="print">
-                      <a:extLst>
-                        <a:ext uri="{28A0092B-C50C-407E-A947-70E740481C1C}">
-                          <a14:useLocalDpi xmlns:a14="http://schemas.microsoft.com/office/drawing/2010/main" val="0"/>
-                        </a:ext>
-                      </a:extLst>
-                    </a:blip>
-                    <a:stretch>
-                      <a:fillRect/>
-                    </a:stretch>
-                  </pic:blipFill>
-                  <pic:spPr>
-                    <a:xfrm>
-                      <a:off x="0" y="0"/>
-                      <a:ext cx="5612130" cy="3556635"/>
-                    </a:xfrm>
-                    <a:prstGeom prst="rect">
-                      <a:avLst/>
-                    </a:prstGeom>
-                  </pic:spPr>
-                </pic:pic>
-              </a:graphicData>
-            </a:graphic>
-          </wp:inline>
-        </w:drawing>
-      </w:r>
-      <w:r>
-        <w:rPr>
-          <w:rFonts w:ascii="Arial" w:hAnsi="Arial" w:cs="Arial"/>
-          <w:b/>
-          <w:i/>
-        </w:rPr>
-        <w:br w:type="page"/>
-      </w:r>
-    </w:p>
-    <w:p>
-      <w:pPr>
-        <w:rPr>
-          <w:rFonts w:ascii="Arial" w:hAnsi="Arial" w:cs="Arial"/>
-          <w:b/>
-          <w:i/>
-        </w:rPr>
-      </w:pPr>
-      <w:r>
-        <w:rPr>
-          <w:rFonts w:ascii="Arial" w:hAnsi="Arial" w:cs="Arial"/>
-          <w:b/>
-          <w:i/>
-        </w:rPr>
-        <w:lastRenderedPageBreak/>
         <w:t>Tabla de decisiones de diseño</w:t>
       </w:r>
     </w:p>
@@ -145,11 +36,11 @@
         <w:tblLook w:val="04A0" w:firstRow="1" w:lastRow="0" w:firstColumn="1" w:lastColumn="0" w:noHBand="0" w:noVBand="1"/>
       </w:tblPr>
       <w:tblGrid>
-        <w:gridCol w:w="1117"/>
-        <w:gridCol w:w="1753"/>
-        <w:gridCol w:w="1870"/>
-        <w:gridCol w:w="1863"/>
-        <w:gridCol w:w="2225"/>
+        <w:gridCol w:w="1146"/>
+        <w:gridCol w:w="1798"/>
+        <w:gridCol w:w="1918"/>
+        <w:gridCol w:w="1910"/>
+        <w:gridCol w:w="2282"/>
       </w:tblGrid>
       <w:tr>
         <w:trPr>
@@ -251,7 +142,7 @@
         </w:tc>
         <w:tc>
           <w:tcPr>
-            <w:tcW w:w="1261" w:type="pct"/>
+            <w:tcW w:w="1260" w:type="pct"/>
             <w:shd w:val="clear" w:color="auto" w:fill="B4C6E7" w:themeFill="accent1" w:themeFillTint="66"/>
             <w:vAlign w:val="center"/>
           </w:tcPr>
@@ -397,7 +288,7 @@
         </w:tc>
         <w:tc>
           <w:tcPr>
-            <w:tcW w:w="1261" w:type="pct"/>
+            <w:tcW w:w="1260" w:type="pct"/>
           </w:tcPr>
           <w:p>
             <w:pPr>
@@ -568,7 +459,7 @@
         </w:tc>
         <w:tc>
           <w:tcPr>
-            <w:tcW w:w="1261" w:type="pct"/>
+            <w:tcW w:w="1260" w:type="pct"/>
           </w:tcPr>
           <w:p>
             <w:pPr>
@@ -696,7 +587,7 @@
         </w:tc>
         <w:tc>
           <w:tcPr>
-            <w:tcW w:w="1261" w:type="pct"/>
+            <w:tcW w:w="1260" w:type="pct"/>
           </w:tcPr>
           <w:p>
             <w:pPr>
@@ -828,7 +719,7 @@
         </w:tc>
         <w:tc>
           <w:tcPr>
-            <w:tcW w:w="1261" w:type="pct"/>
+            <w:tcW w:w="1260" w:type="pct"/>
           </w:tcPr>
           <w:p>
             <w:pPr>
@@ -911,21 +802,28 @@
                 <w:rFonts w:ascii="Arial" w:hAnsi="Arial" w:cs="Arial"/>
                 <w:sz w:val="18"/>
               </w:rPr>
-              <w:t xml:space="preserve">Se </w:t>
-            </w:r>
-            <w:r>
-              <w:rPr>
-                <w:rFonts w:ascii="Arial" w:hAnsi="Arial" w:cs="Arial"/>
-                <w:sz w:val="18"/>
-              </w:rPr>
-              <w:t>decidió</w:t>
-            </w:r>
-            <w:r>
-              <w:rPr>
-                <w:rFonts w:ascii="Arial" w:hAnsi="Arial" w:cs="Arial"/>
-                <w:sz w:val="18"/>
-              </w:rPr>
-              <w:t xml:space="preserve"> implementar el patrón State para el tipo de dispositivo</w:t>
+              <w:t xml:space="preserve">Se decidió implementar </w:t>
+            </w:r>
+            <w:r>
+              <w:rPr>
+                <w:rFonts w:ascii="Arial" w:hAnsi="Arial" w:cs="Arial"/>
+                <w:sz w:val="18"/>
+              </w:rPr>
+              <w:t xml:space="preserve">una interfaz </w:t>
+            </w:r>
+            <w:r>
+              <w:rPr>
+                <w:rFonts w:ascii="Arial" w:hAnsi="Arial" w:cs="Arial"/>
+                <w:sz w:val="18"/>
+              </w:rPr>
+              <w:t>para el tipo de dispositivo</w:t>
+            </w:r>
+            <w:r>
+              <w:rPr>
+                <w:rFonts w:ascii="Arial" w:hAnsi="Arial" w:cs="Arial"/>
+                <w:sz w:val="18"/>
+              </w:rPr>
+              <w:t>.</w:t>
             </w:r>
           </w:p>
         </w:tc>
@@ -964,7 +862,7 @@
         </w:tc>
         <w:tc>
           <w:tcPr>
-            <w:tcW w:w="1261" w:type="pct"/>
+            <w:tcW w:w="1260" w:type="pct"/>
           </w:tcPr>
           <w:p>
             <w:pPr>
@@ -1038,21 +936,7 @@
                 <w:rFonts w:ascii="Arial" w:hAnsi="Arial" w:cs="Arial"/>
                 <w:sz w:val="18"/>
               </w:rPr>
-              <w:t xml:space="preserve">Se </w:t>
-            </w:r>
-            <w:r>
-              <w:rPr>
-                <w:rFonts w:ascii="Arial" w:hAnsi="Arial" w:cs="Arial"/>
-                <w:sz w:val="18"/>
-              </w:rPr>
-              <w:t>decidió</w:t>
-            </w:r>
-            <w:r>
-              <w:rPr>
-                <w:rFonts w:ascii="Arial" w:hAnsi="Arial" w:cs="Arial"/>
-                <w:sz w:val="18"/>
-              </w:rPr>
-              <w:t xml:space="preserve"> generar un repositorio con una lista de logs de los cambios de estado del dispositivo con su fecha respectiva</w:t>
+              <w:t>Se decidió generar un repositorio con una lista de logs de los cambios de estado del dispositivo con su fecha respectiva</w:t>
             </w:r>
           </w:p>
         </w:tc>
@@ -1092,27 +976,13 @@
                 <w:rFonts w:ascii="Arial" w:hAnsi="Arial" w:cs="Arial"/>
                 <w:sz w:val="18"/>
               </w:rPr>
-              <w:t xml:space="preserve">el costoso manejo de archivos json y contemplar muchísimas excepciones para los casos especiales en los que las fechas no </w:t>
-            </w:r>
-            <w:r>
-              <w:rPr>
-                <w:rFonts w:ascii="Arial" w:hAnsi="Arial" w:cs="Arial"/>
-                <w:sz w:val="18"/>
-              </w:rPr>
-              <w:t>estén</w:t>
-            </w:r>
-            <w:r>
-              <w:rPr>
-                <w:rFonts w:ascii="Arial" w:hAnsi="Arial" w:cs="Arial"/>
-                <w:sz w:val="18"/>
-              </w:rPr>
-              <w:t xml:space="preserve"> dentro del intervalo en el que se desea buscar el consumo</w:t>
-            </w:r>
-          </w:p>
-        </w:tc>
-        <w:tc>
-          <w:tcPr>
-            <w:tcW w:w="1261" w:type="pct"/>
+              <w:t>el costoso manejo de archivos json y contemplar muchísimas excepciones para los casos especiales en los que las fechas no estén dentro del intervalo en el que se desea buscar el consumo</w:t>
+            </w:r>
+          </w:p>
+        </w:tc>
+        <w:tc>
+          <w:tcPr>
+            <w:tcW w:w="1260" w:type="pct"/>
           </w:tcPr>
           <w:p>
             <w:pPr>
@@ -1161,8 +1031,196 @@
             </w:pPr>
           </w:p>
         </w:tc>
-        <w:bookmarkStart w:id="0" w:name="_GoBack"/>
-        <w:bookmarkEnd w:id="0"/>
+      </w:tr>
+      <w:tr>
+        <w:tblPrEx>
+          <w:jc w:val="left"/>
+        </w:tblPrEx>
+        <w:trPr>
+          <w:trHeight w:val="2554"/>
+        </w:trPr>
+        <w:tc>
+          <w:tcPr>
+            <w:tcW w:w="633" w:type="pct"/>
+          </w:tcPr>
+          <w:p>
+            <w:pPr>
+              <w:rPr>
+                <w:rFonts w:ascii="Arial" w:hAnsi="Arial" w:cs="Arial"/>
+                <w:sz w:val="18"/>
+              </w:rPr>
+            </w:pPr>
+            <w:r>
+              <w:rPr>
+                <w:rFonts w:ascii="Arial" w:hAnsi="Arial" w:cs="Arial"/>
+                <w:sz w:val="18"/>
+              </w:rPr>
+              <w:t>06/06/2018</w:t>
+            </w:r>
+          </w:p>
+          <w:p>
+            <w:pPr>
+              <w:rPr>
+                <w:rFonts w:ascii="Arial" w:hAnsi="Arial" w:cs="Arial"/>
+                <w:sz w:val="18"/>
+              </w:rPr>
+            </w:pPr>
+            <w:r>
+              <w:rPr>
+                <w:rFonts w:ascii="Arial" w:hAnsi="Arial" w:cs="Arial"/>
+                <w:sz w:val="18"/>
+              </w:rPr>
+              <w:t>(Entrega 1)</w:t>
+            </w:r>
+          </w:p>
+        </w:tc>
+        <w:tc>
+          <w:tcPr>
+            <w:tcW w:w="993" w:type="pct"/>
+          </w:tcPr>
+          <w:p>
+            <w:pPr>
+              <w:rPr>
+                <w:rFonts w:ascii="Arial" w:hAnsi="Arial" w:cs="Arial"/>
+                <w:sz w:val="18"/>
+              </w:rPr>
+            </w:pPr>
+            <w:r>
+              <w:rPr>
+                <w:rFonts w:ascii="Arial" w:hAnsi="Arial" w:cs="Arial"/>
+                <w:sz w:val="18"/>
+              </w:rPr>
+              <w:t xml:space="preserve">Usar </w:t>
+            </w:r>
+            <w:proofErr w:type="spellStart"/>
+            <w:r>
+              <w:rPr>
+                <w:rFonts w:ascii="Arial" w:hAnsi="Arial" w:cs="Arial"/>
+                <w:sz w:val="18"/>
+              </w:rPr>
+              <w:t>switch</w:t>
+            </w:r>
+            <w:proofErr w:type="spellEnd"/>
+            <w:r>
+              <w:rPr>
+                <w:rFonts w:ascii="Arial" w:hAnsi="Arial" w:cs="Arial"/>
+                <w:sz w:val="18"/>
+              </w:rPr>
+              <w:t xml:space="preserve"> </w:t>
+            </w:r>
+            <w:r>
+              <w:rPr>
+                <w:rFonts w:ascii="Arial" w:hAnsi="Arial" w:cs="Arial"/>
+                <w:sz w:val="18"/>
+              </w:rPr>
+              <w:t xml:space="preserve">case </w:t>
+            </w:r>
+            <w:r>
+              <w:rPr>
+                <w:rFonts w:ascii="Arial" w:hAnsi="Arial" w:cs="Arial"/>
+                <w:sz w:val="18"/>
+              </w:rPr>
+              <w:t>en estado</w:t>
+            </w:r>
+          </w:p>
+        </w:tc>
+        <w:tc>
+          <w:tcPr>
+            <w:tcW w:w="1059" w:type="pct"/>
+          </w:tcPr>
+          <w:p>
+            <w:pPr>
+              <w:rPr>
+                <w:rFonts w:ascii="Arial" w:hAnsi="Arial" w:cs="Arial"/>
+                <w:sz w:val="18"/>
+              </w:rPr>
+            </w:pPr>
+            <w:r>
+              <w:rPr>
+                <w:rFonts w:ascii="Arial" w:hAnsi="Arial" w:cs="Arial"/>
+                <w:sz w:val="18"/>
+              </w:rPr>
+              <w:t>Como el requerimiento solicitado es muy sencillo, nos ahorra crear 4 clases (estado, ahorro, encendido, apagado)</w:t>
+            </w:r>
+          </w:p>
+        </w:tc>
+        <w:tc>
+          <w:tcPr>
+            <w:tcW w:w="1055" w:type="pct"/>
+          </w:tcPr>
+          <w:p>
+            <w:pPr>
+              <w:rPr>
+                <w:rFonts w:ascii="Arial" w:hAnsi="Arial" w:cs="Arial"/>
+                <w:sz w:val="18"/>
+              </w:rPr>
+            </w:pPr>
+            <w:r>
+              <w:rPr>
+                <w:rFonts w:ascii="Arial" w:hAnsi="Arial" w:cs="Arial"/>
+                <w:sz w:val="18"/>
+              </w:rPr>
+              <w:t xml:space="preserve">Si se desea en un futuro agregar más estados habría que tocar el código en vez de agregar más clases si hubiésemos aplicado el patrón </w:t>
+            </w:r>
+            <w:proofErr w:type="spellStart"/>
+            <w:r>
+              <w:rPr>
+                <w:rFonts w:ascii="Arial" w:hAnsi="Arial" w:cs="Arial"/>
+                <w:sz w:val="18"/>
+              </w:rPr>
+              <w:t>st</w:t>
+            </w:r>
+            <w:bookmarkStart w:id="0" w:name="_GoBack"/>
+            <w:bookmarkEnd w:id="0"/>
+            <w:r>
+              <w:rPr>
+                <w:rFonts w:ascii="Arial" w:hAnsi="Arial" w:cs="Arial"/>
+                <w:sz w:val="18"/>
+              </w:rPr>
+              <w:t>ate</w:t>
+            </w:r>
+            <w:proofErr w:type="spellEnd"/>
+          </w:p>
+        </w:tc>
+        <w:tc>
+          <w:tcPr>
+            <w:tcW w:w="1260" w:type="pct"/>
+          </w:tcPr>
+          <w:p>
+            <w:pPr>
+              <w:pStyle w:val="Prrafodelista"/>
+              <w:spacing w:after="0" w:line="240" w:lineRule="auto"/>
+              <w:ind w:left="360"/>
+              <w:rPr>
+                <w:rFonts w:ascii="Arial" w:hAnsi="Arial" w:cs="Arial"/>
+                <w:sz w:val="18"/>
+              </w:rPr>
+            </w:pPr>
+            <w:r>
+              <w:rPr>
+                <w:rFonts w:ascii="Arial" w:hAnsi="Arial" w:cs="Arial"/>
+                <w:sz w:val="18"/>
+              </w:rPr>
+              <w:t xml:space="preserve">La utilización del patrón </w:t>
+            </w:r>
+            <w:proofErr w:type="spellStart"/>
+            <w:r>
+              <w:rPr>
+                <w:rFonts w:ascii="Arial" w:hAnsi="Arial" w:cs="Arial"/>
+                <w:sz w:val="18"/>
+              </w:rPr>
+              <w:t>state</w:t>
+            </w:r>
+            <w:proofErr w:type="spellEnd"/>
+            <w:r>
+              <w:rPr>
+                <w:rFonts w:ascii="Arial" w:hAnsi="Arial" w:cs="Arial"/>
+                <w:sz w:val="18"/>
+              </w:rPr>
+              <w:t xml:space="preserve"> para que se cambie el comportamiento del objeto según el estado que posea</w:t>
+            </w:r>
+          </w:p>
+        </w:tc>
       </w:tr>
     </w:tbl>
     <w:p>
@@ -1178,8 +1236,8 @@
       </w:pPr>
     </w:p>
     <w:sectPr>
-      <w:headerReference w:type="default" r:id="rId8"/>
-      <w:footerReference w:type="default" r:id="rId9"/>
+      <w:headerReference w:type="default" r:id="rId7"/>
+      <w:footerReference w:type="default" r:id="rId8"/>
       <w:pgSz w:w="12240" w:h="15840"/>
       <w:pgMar w:top="1417" w:right="1701" w:bottom="1417" w:left="1701" w:header="708" w:footer="708" w:gutter="0"/>
       <w:cols w:space="708"/>
@@ -1190,7 +1248,7 @@
 </file>
 
 <file path=word/endnotes.xml><?xml version="1.0" encoding="utf-8"?>
-<w:endnotes xmlns:wpc="http://schemas.microsoft.com/office/word/2010/wordprocessingCanvas" xmlns:cx="http://schemas.microsoft.com/office/drawing/2014/chartex" xmlns:cx1="http://schemas.microsoft.com/office/drawing/2015/9/8/chartex" xmlns:cx2="http://schemas.microsoft.com/office/drawing/2015/10/21/chartex" xmlns:cx3="http://schemas.microsoft.com/office/drawing/2016/5/9/chartex" xmlns:cx4="http://schemas.microsoft.com/office/drawing/2016/5/10/chartex" xmlns:cx5="http://schemas.microsoft.com/office/drawing/2016/5/11/chartex" xmlns:cx6="http://schemas.microsoft.com/office/drawing/2016/5/12/chartex" xmlns:cx7="http://schemas.microsoft.com/office/drawing/2016/5/13/chartex" xmlns:cx8="http://schemas.microsoft.com/office/drawing/2016/5/14/chartex" xmlns:mc="http://schemas.openxmlformats.org/markup-compatibility/2006" xmlns:aink="http://schemas.microsoft.com/office/drawing/2016/ink" xmlns:o="urn:schemas-microsoft-com:office:office" xmlns:r="http://schemas.openxmlformats.org/officeDocument/2006/relationships" xmlns:m="http://schemas.openxmlformats.org/officeDocument/2006/math" xmlns:v="urn:schemas-microsoft-com:vml" xmlns:wp14="http://schemas.microsoft.com/office/word/2010/wordprocessingDrawing" xmlns:wp="http://schemas.openxmlformats.org/drawingml/2006/wordprocessingDrawing" xmlns:w10="urn:schemas-microsoft-com:office:word" xmlns:w="http://schemas.openxmlformats.org/wordprocessingml/2006/main" xmlns:w14="http://schemas.microsoft.com/office/word/2010/wordml" xmlns:w15="http://schemas.microsoft.com/office/word/2012/wordml" xmlns:w16se="http://schemas.microsoft.com/office/word/2015/wordml/symex" xmlns:wpg="http://schemas.microsoft.com/office/word/2010/wordprocessingGroup" xmlns:wpi="http://schemas.microsoft.com/office/word/2010/wordprocessingInk" xmlns:wne="http://schemas.microsoft.com/office/word/2006/wordml" xmlns:wps="http://schemas.microsoft.com/office/word/2010/wordprocessingShape" mc:Ignorable="w14 w15 w16se wp14">
+<w:endnotes xmlns:wpc="http://schemas.microsoft.com/office/word/2010/wordprocessingCanvas" xmlns:cx="http://schemas.microsoft.com/office/drawing/2014/chartex" xmlns:cx1="http://schemas.microsoft.com/office/drawing/2015/9/8/chartex" xmlns:cx2="http://schemas.microsoft.com/office/drawing/2015/10/21/chartex" xmlns:cx3="http://schemas.microsoft.com/office/drawing/2016/5/9/chartex" xmlns:cx4="http://schemas.microsoft.com/office/drawing/2016/5/10/chartex" xmlns:cx5="http://schemas.microsoft.com/office/drawing/2016/5/11/chartex" xmlns:cx6="http://schemas.microsoft.com/office/drawing/2016/5/12/chartex" xmlns:cx7="http://schemas.microsoft.com/office/drawing/2016/5/13/chartex" xmlns:cx8="http://schemas.microsoft.com/office/drawing/2016/5/14/chartex" xmlns:mc="http://schemas.openxmlformats.org/markup-compatibility/2006" xmlns:aink="http://schemas.microsoft.com/office/drawing/2016/ink" xmlns:am3d="http://schemas.microsoft.com/office/drawing/2017/model3d" xmlns:o="urn:schemas-microsoft-com:office:office" xmlns:r="http://schemas.openxmlformats.org/officeDocument/2006/relationships" xmlns:m="http://schemas.openxmlformats.org/officeDocument/2006/math" xmlns:v="urn:schemas-microsoft-com:vml" xmlns:wp14="http://schemas.microsoft.com/office/word/2010/wordprocessingDrawing" xmlns:wp="http://schemas.openxmlformats.org/drawingml/2006/wordprocessingDrawing" xmlns:w10="urn:schemas-microsoft-com:office:word" xmlns:w="http://schemas.openxmlformats.org/wordprocessingml/2006/main" xmlns:w14="http://schemas.microsoft.com/office/word/2010/wordml" xmlns:w15="http://schemas.microsoft.com/office/word/2012/wordml" xmlns:w16cid="http://schemas.microsoft.com/office/word/2016/wordml/cid" xmlns:w16se="http://schemas.microsoft.com/office/word/2015/wordml/symex" xmlns:wpg="http://schemas.microsoft.com/office/word/2010/wordprocessingGroup" xmlns:wpi="http://schemas.microsoft.com/office/word/2010/wordprocessingInk" xmlns:wne="http://schemas.microsoft.com/office/word/2006/wordml" xmlns:wps="http://schemas.microsoft.com/office/word/2010/wordprocessingShape" mc:Ignorable="w14 w15 w16se w16cid wp14">
   <w:endnote w:type="separator" w:id="-1">
     <w:p>
       <w:pPr>
@@ -1215,7 +1273,7 @@
 </file>
 
 <file path=word/footer1.xml><?xml version="1.0" encoding="utf-8"?>
-<w:ftr xmlns:wpc="http://schemas.microsoft.com/office/word/2010/wordprocessingCanvas" xmlns:cx="http://schemas.microsoft.com/office/drawing/2014/chartex" xmlns:cx1="http://schemas.microsoft.com/office/drawing/2015/9/8/chartex" xmlns:cx2="http://schemas.microsoft.com/office/drawing/2015/10/21/chartex" xmlns:cx3="http://schemas.microsoft.com/office/drawing/2016/5/9/chartex" xmlns:cx4="http://schemas.microsoft.com/office/drawing/2016/5/10/chartex" xmlns:cx5="http://schemas.microsoft.com/office/drawing/2016/5/11/chartex" xmlns:cx6="http://schemas.microsoft.com/office/drawing/2016/5/12/chartex" xmlns:cx7="http://schemas.microsoft.com/office/drawing/2016/5/13/chartex" xmlns:cx8="http://schemas.microsoft.com/office/drawing/2016/5/14/chartex" xmlns:mc="http://schemas.openxmlformats.org/markup-compatibility/2006" xmlns:aink="http://schemas.microsoft.com/office/drawing/2016/ink" xmlns:o="urn:schemas-microsoft-com:office:office" xmlns:r="http://schemas.openxmlformats.org/officeDocument/2006/relationships" xmlns:m="http://schemas.openxmlformats.org/officeDocument/2006/math" xmlns:v="urn:schemas-microsoft-com:vml" xmlns:wp14="http://schemas.microsoft.com/office/word/2010/wordprocessingDrawing" xmlns:wp="http://schemas.openxmlformats.org/drawingml/2006/wordprocessingDrawing" xmlns:w10="urn:schemas-microsoft-com:office:word" xmlns:w="http://schemas.openxmlformats.org/wordprocessingml/2006/main" xmlns:w14="http://schemas.microsoft.com/office/word/2010/wordml" xmlns:w15="http://schemas.microsoft.com/office/word/2012/wordml" xmlns:w16se="http://schemas.microsoft.com/office/word/2015/wordml/symex" xmlns:wpg="http://schemas.microsoft.com/office/word/2010/wordprocessingGroup" xmlns:wpi="http://schemas.microsoft.com/office/word/2010/wordprocessingInk" xmlns:wne="http://schemas.microsoft.com/office/word/2006/wordml" xmlns:wps="http://schemas.microsoft.com/office/word/2010/wordprocessingShape" mc:Ignorable="w14 w15 w16se wp14">
+<w:ftr xmlns:wpc="http://schemas.microsoft.com/office/word/2010/wordprocessingCanvas" xmlns:cx="http://schemas.microsoft.com/office/drawing/2014/chartex" xmlns:cx1="http://schemas.microsoft.com/office/drawing/2015/9/8/chartex" xmlns:cx2="http://schemas.microsoft.com/office/drawing/2015/10/21/chartex" xmlns:cx3="http://schemas.microsoft.com/office/drawing/2016/5/9/chartex" xmlns:cx4="http://schemas.microsoft.com/office/drawing/2016/5/10/chartex" xmlns:cx5="http://schemas.microsoft.com/office/drawing/2016/5/11/chartex" xmlns:cx6="http://schemas.microsoft.com/office/drawing/2016/5/12/chartex" xmlns:cx7="http://schemas.microsoft.com/office/drawing/2016/5/13/chartex" xmlns:cx8="http://schemas.microsoft.com/office/drawing/2016/5/14/chartex" xmlns:mc="http://schemas.openxmlformats.org/markup-compatibility/2006" xmlns:aink="http://schemas.microsoft.com/office/drawing/2016/ink" xmlns:am3d="http://schemas.microsoft.com/office/drawing/2017/model3d" xmlns:o="urn:schemas-microsoft-com:office:office" xmlns:r="http://schemas.openxmlformats.org/officeDocument/2006/relationships" xmlns:m="http://schemas.openxmlformats.org/officeDocument/2006/math" xmlns:v="urn:schemas-microsoft-com:vml" xmlns:wp14="http://schemas.microsoft.com/office/word/2010/wordprocessingDrawing" xmlns:wp="http://schemas.openxmlformats.org/drawingml/2006/wordprocessingDrawing" xmlns:w10="urn:schemas-microsoft-com:office:word" xmlns:w="http://schemas.openxmlformats.org/wordprocessingml/2006/main" xmlns:w14="http://schemas.microsoft.com/office/word/2010/wordml" xmlns:w15="http://schemas.microsoft.com/office/word/2012/wordml" xmlns:w16cid="http://schemas.microsoft.com/office/word/2016/wordml/cid" xmlns:w16se="http://schemas.microsoft.com/office/word/2015/wordml/symex" xmlns:wpg="http://schemas.microsoft.com/office/word/2010/wordprocessingGroup" xmlns:wpi="http://schemas.microsoft.com/office/word/2010/wordprocessingInk" xmlns:wne="http://schemas.microsoft.com/office/word/2006/wordml" xmlns:wps="http://schemas.microsoft.com/office/word/2010/wordprocessingShape" mc:Ignorable="w14 w15 w16se w16cid wp14">
   <w:p>
     <w:pPr>
       <w:pStyle w:val="Piedepgina"/>
@@ -1243,9 +1301,9 @@
       <w:tblLook w:val="04A0" w:firstRow="1" w:lastRow="0" w:firstColumn="1" w:lastColumn="0" w:noHBand="0" w:noVBand="1"/>
     </w:tblPr>
     <w:tblGrid>
-      <w:gridCol w:w="3945"/>
-      <w:gridCol w:w="2947"/>
-      <w:gridCol w:w="3894"/>
+      <w:gridCol w:w="4042"/>
+      <w:gridCol w:w="3019"/>
+      <w:gridCol w:w="3989"/>
     </w:tblGrid>
     <w:tr>
       <w:tc>
@@ -1324,7 +1382,7 @@
 </file>
 
 <file path=word/footnotes.xml><?xml version="1.0" encoding="utf-8"?>
-<w:footnotes xmlns:wpc="http://schemas.microsoft.com/office/word/2010/wordprocessingCanvas" xmlns:cx="http://schemas.microsoft.com/office/drawing/2014/chartex" xmlns:cx1="http://schemas.microsoft.com/office/drawing/2015/9/8/chartex" xmlns:cx2="http://schemas.microsoft.com/office/drawing/2015/10/21/chartex" xmlns:cx3="http://schemas.microsoft.com/office/drawing/2016/5/9/chartex" xmlns:cx4="http://schemas.microsoft.com/office/drawing/2016/5/10/chartex" xmlns:cx5="http://schemas.microsoft.com/office/drawing/2016/5/11/chartex" xmlns:cx6="http://schemas.microsoft.com/office/drawing/2016/5/12/chartex" xmlns:cx7="http://schemas.microsoft.com/office/drawing/2016/5/13/chartex" xmlns:cx8="http://schemas.microsoft.com/office/drawing/2016/5/14/chartex" xmlns:mc="http://schemas.openxmlformats.org/markup-compatibility/2006" xmlns:aink="http://schemas.microsoft.com/office/drawing/2016/ink" xmlns:o="urn:schemas-microsoft-com:office:office" xmlns:r="http://schemas.openxmlformats.org/officeDocument/2006/relationships" xmlns:m="http://schemas.openxmlformats.org/officeDocument/2006/math" xmlns:v="urn:schemas-microsoft-com:vml" xmlns:wp14="http://schemas.microsoft.com/office/word/2010/wordprocessingDrawing" xmlns:wp="http://schemas.openxmlformats.org/drawingml/2006/wordprocessingDrawing" xmlns:w10="urn:schemas-microsoft-com:office:word" xmlns:w="http://schemas.openxmlformats.org/wordprocessingml/2006/main" xmlns:w14="http://schemas.microsoft.com/office/word/2010/wordml" xmlns:w15="http://schemas.microsoft.com/office/word/2012/wordml" xmlns:w16se="http://schemas.microsoft.com/office/word/2015/wordml/symex" xmlns:wpg="http://schemas.microsoft.com/office/word/2010/wordprocessingGroup" xmlns:wpi="http://schemas.microsoft.com/office/word/2010/wordprocessingInk" xmlns:wne="http://schemas.microsoft.com/office/word/2006/wordml" xmlns:wps="http://schemas.microsoft.com/office/word/2010/wordprocessingShape" mc:Ignorable="w14 w15 w16se wp14">
+<w:footnotes xmlns:wpc="http://schemas.microsoft.com/office/word/2010/wordprocessingCanvas" xmlns:cx="http://schemas.microsoft.com/office/drawing/2014/chartex" xmlns:cx1="http://schemas.microsoft.com/office/drawing/2015/9/8/chartex" xmlns:cx2="http://schemas.microsoft.com/office/drawing/2015/10/21/chartex" xmlns:cx3="http://schemas.microsoft.com/office/drawing/2016/5/9/chartex" xmlns:cx4="http://schemas.microsoft.com/office/drawing/2016/5/10/chartex" xmlns:cx5="http://schemas.microsoft.com/office/drawing/2016/5/11/chartex" xmlns:cx6="http://schemas.microsoft.com/office/drawing/2016/5/12/chartex" xmlns:cx7="http://schemas.microsoft.com/office/drawing/2016/5/13/chartex" xmlns:cx8="http://schemas.microsoft.com/office/drawing/2016/5/14/chartex" xmlns:mc="http://schemas.openxmlformats.org/markup-compatibility/2006" xmlns:aink="http://schemas.microsoft.com/office/drawing/2016/ink" xmlns:am3d="http://schemas.microsoft.com/office/drawing/2017/model3d" xmlns:o="urn:schemas-microsoft-com:office:office" xmlns:r="http://schemas.openxmlformats.org/officeDocument/2006/relationships" xmlns:m="http://schemas.openxmlformats.org/officeDocument/2006/math" xmlns:v="urn:schemas-microsoft-com:vml" xmlns:wp14="http://schemas.microsoft.com/office/word/2010/wordprocessingDrawing" xmlns:wp="http://schemas.openxmlformats.org/drawingml/2006/wordprocessingDrawing" xmlns:w10="urn:schemas-microsoft-com:office:word" xmlns:w="http://schemas.openxmlformats.org/wordprocessingml/2006/main" xmlns:w14="http://schemas.microsoft.com/office/word/2010/wordml" xmlns:w15="http://schemas.microsoft.com/office/word/2012/wordml" xmlns:w16cid="http://schemas.microsoft.com/office/word/2016/wordml/cid" xmlns:w16se="http://schemas.microsoft.com/office/word/2015/wordml/symex" xmlns:wpg="http://schemas.microsoft.com/office/word/2010/wordprocessingGroup" xmlns:wpi="http://schemas.microsoft.com/office/word/2010/wordprocessingInk" xmlns:wne="http://schemas.microsoft.com/office/word/2006/wordml" xmlns:wps="http://schemas.microsoft.com/office/word/2010/wordprocessingShape" mc:Ignorable="w14 w15 w16se w16cid wp14">
   <w:footnote w:type="separator" w:id="-1">
     <w:p>
       <w:pPr>
@@ -1349,7 +1407,7 @@
 </file>
 
 <file path=word/header1.xml><?xml version="1.0" encoding="utf-8"?>
-<w:hdr xmlns:wpc="http://schemas.microsoft.com/office/word/2010/wordprocessingCanvas" xmlns:cx="http://schemas.microsoft.com/office/drawing/2014/chartex" xmlns:cx1="http://schemas.microsoft.com/office/drawing/2015/9/8/chartex" xmlns:cx2="http://schemas.microsoft.com/office/drawing/2015/10/21/chartex" xmlns:cx3="http://schemas.microsoft.com/office/drawing/2016/5/9/chartex" xmlns:cx4="http://schemas.microsoft.com/office/drawing/2016/5/10/chartex" xmlns:cx5="http://schemas.microsoft.com/office/drawing/2016/5/11/chartex" xmlns:cx6="http://schemas.microsoft.com/office/drawing/2016/5/12/chartex" xmlns:cx7="http://schemas.microsoft.com/office/drawing/2016/5/13/chartex" xmlns:cx8="http://schemas.microsoft.com/office/drawing/2016/5/14/chartex" xmlns:mc="http://schemas.openxmlformats.org/markup-compatibility/2006" xmlns:aink="http://schemas.microsoft.com/office/drawing/2016/ink" xmlns:o="urn:schemas-microsoft-com:office:office" xmlns:r="http://schemas.openxmlformats.org/officeDocument/2006/relationships" xmlns:m="http://schemas.openxmlformats.org/officeDocument/2006/math" xmlns:v="urn:schemas-microsoft-com:vml" xmlns:wp14="http://schemas.microsoft.com/office/word/2010/wordprocessingDrawing" xmlns:wp="http://schemas.openxmlformats.org/drawingml/2006/wordprocessingDrawing" xmlns:w10="urn:schemas-microsoft-com:office:word" xmlns:w="http://schemas.openxmlformats.org/wordprocessingml/2006/main" xmlns:w14="http://schemas.microsoft.com/office/word/2010/wordml" xmlns:w15="http://schemas.microsoft.com/office/word/2012/wordml" xmlns:w16se="http://schemas.microsoft.com/office/word/2015/wordml/symex" xmlns:wpg="http://schemas.microsoft.com/office/word/2010/wordprocessingGroup" xmlns:wpi="http://schemas.microsoft.com/office/word/2010/wordprocessingInk" xmlns:wne="http://schemas.microsoft.com/office/word/2006/wordml" xmlns:wps="http://schemas.microsoft.com/office/word/2010/wordprocessingShape" mc:Ignorable="w14 w15 w16se wp14">
+<w:hdr xmlns:wpc="http://schemas.microsoft.com/office/word/2010/wordprocessingCanvas" xmlns:cx="http://schemas.microsoft.com/office/drawing/2014/chartex" xmlns:cx1="http://schemas.microsoft.com/office/drawing/2015/9/8/chartex" xmlns:cx2="http://schemas.microsoft.com/office/drawing/2015/10/21/chartex" xmlns:cx3="http://schemas.microsoft.com/office/drawing/2016/5/9/chartex" xmlns:cx4="http://schemas.microsoft.com/office/drawing/2016/5/10/chartex" xmlns:cx5="http://schemas.microsoft.com/office/drawing/2016/5/11/chartex" xmlns:cx6="http://schemas.microsoft.com/office/drawing/2016/5/12/chartex" xmlns:cx7="http://schemas.microsoft.com/office/drawing/2016/5/13/chartex" xmlns:cx8="http://schemas.microsoft.com/office/drawing/2016/5/14/chartex" xmlns:mc="http://schemas.openxmlformats.org/markup-compatibility/2006" xmlns:aink="http://schemas.microsoft.com/office/drawing/2016/ink" xmlns:am3d="http://schemas.microsoft.com/office/drawing/2017/model3d" xmlns:o="urn:schemas-microsoft-com:office:office" xmlns:r="http://schemas.openxmlformats.org/officeDocument/2006/relationships" xmlns:m="http://schemas.openxmlformats.org/officeDocument/2006/math" xmlns:v="urn:schemas-microsoft-com:vml" xmlns:wp14="http://schemas.microsoft.com/office/word/2010/wordprocessingDrawing" xmlns:wp="http://schemas.openxmlformats.org/drawingml/2006/wordprocessingDrawing" xmlns:w10="urn:schemas-microsoft-com:office:word" xmlns:w="http://schemas.openxmlformats.org/wordprocessingml/2006/main" xmlns:w14="http://schemas.microsoft.com/office/word/2010/wordml" xmlns:w15="http://schemas.microsoft.com/office/word/2012/wordml" xmlns:w16cid="http://schemas.microsoft.com/office/word/2016/wordml/cid" xmlns:w16se="http://schemas.microsoft.com/office/word/2015/wordml/symex" xmlns:wpg="http://schemas.microsoft.com/office/word/2010/wordprocessingGroup" xmlns:wpi="http://schemas.microsoft.com/office/word/2010/wordprocessingInk" xmlns:wne="http://schemas.microsoft.com/office/word/2006/wordml" xmlns:wps="http://schemas.microsoft.com/office/word/2010/wordprocessingShape" mc:Ignorable="w14 w15 w16se w16cid wp14">
   <w:tbl>
     <w:tblPr>
       <w:tblStyle w:val="Tablaconcuadrcula"/>
@@ -1387,9 +1445,10 @@
               <w:rFonts w:ascii="Arial" w:hAnsi="Arial" w:cs="Arial"/>
               <w:noProof/>
               <w:sz w:val="14"/>
+              <w:lang w:eastAsia="es-AR"/>
             </w:rPr>
             <w:drawing>
-              <wp:inline distT="0" distB="0" distL="0" distR="0" wp14:anchorId="09206BAF" wp14:editId="3BCFE155">
+              <wp:inline distT="0" distB="0" distL="0" distR="0">
                 <wp:extent cx="914400" cy="447675"/>
                 <wp:effectExtent l="0" t="0" r="0" b="9525"/>
                 <wp:docPr id="7" name="Imagen 7" descr="utn.png"/>
@@ -1552,7 +1611,7 @@
 </file>
 
 <file path=word/numbering.xml><?xml version="1.0" encoding="utf-8"?>
-<w:numbering xmlns:wpc="http://schemas.microsoft.com/office/word/2010/wordprocessingCanvas" xmlns:cx="http://schemas.microsoft.com/office/drawing/2014/chartex" xmlns:cx1="http://schemas.microsoft.com/office/drawing/2015/9/8/chartex" xmlns:cx2="http://schemas.microsoft.com/office/drawing/2015/10/21/chartex" xmlns:cx3="http://schemas.microsoft.com/office/drawing/2016/5/9/chartex" xmlns:cx4="http://schemas.microsoft.com/office/drawing/2016/5/10/chartex" xmlns:cx5="http://schemas.microsoft.com/office/drawing/2016/5/11/chartex" xmlns:cx6="http://schemas.microsoft.com/office/drawing/2016/5/12/chartex" xmlns:cx7="http://schemas.microsoft.com/office/drawing/2016/5/13/chartex" xmlns:cx8="http://schemas.microsoft.com/office/drawing/2016/5/14/chartex" xmlns:mc="http://schemas.openxmlformats.org/markup-compatibility/2006" xmlns:aink="http://schemas.microsoft.com/office/drawing/2016/ink" xmlns:o="urn:schemas-microsoft-com:office:office" xmlns:r="http://schemas.openxmlformats.org/officeDocument/2006/relationships" xmlns:m="http://schemas.openxmlformats.org/officeDocument/2006/math" xmlns:v="urn:schemas-microsoft-com:vml" xmlns:wp14="http://schemas.microsoft.com/office/word/2010/wordprocessingDrawing" xmlns:wp="http://schemas.openxmlformats.org/drawingml/2006/wordprocessingDrawing" xmlns:w10="urn:schemas-microsoft-com:office:word" xmlns:w="http://schemas.openxmlformats.org/wordprocessingml/2006/main" xmlns:w14="http://schemas.microsoft.com/office/word/2010/wordml" xmlns:w15="http://schemas.microsoft.com/office/word/2012/wordml" xmlns:w16se="http://schemas.microsoft.com/office/word/2015/wordml/symex" xmlns:wpg="http://schemas.microsoft.com/office/word/2010/wordprocessingGroup" xmlns:wpi="http://schemas.microsoft.com/office/word/2010/wordprocessingInk" xmlns:wne="http://schemas.microsoft.com/office/word/2006/wordml" xmlns:wps="http://schemas.microsoft.com/office/word/2010/wordprocessingShape" mc:Ignorable="w14 w15 w16se wp14">
+<w:numbering xmlns:wpc="http://schemas.microsoft.com/office/word/2010/wordprocessingCanvas" xmlns:cx="http://schemas.microsoft.com/office/drawing/2014/chartex" xmlns:cx1="http://schemas.microsoft.com/office/drawing/2015/9/8/chartex" xmlns:cx2="http://schemas.microsoft.com/office/drawing/2015/10/21/chartex" xmlns:cx3="http://schemas.microsoft.com/office/drawing/2016/5/9/chartex" xmlns:cx4="http://schemas.microsoft.com/office/drawing/2016/5/10/chartex" xmlns:cx5="http://schemas.microsoft.com/office/drawing/2016/5/11/chartex" xmlns:cx6="http://schemas.microsoft.com/office/drawing/2016/5/12/chartex" xmlns:cx7="http://schemas.microsoft.com/office/drawing/2016/5/13/chartex" xmlns:cx8="http://schemas.microsoft.com/office/drawing/2016/5/14/chartex" xmlns:mc="http://schemas.openxmlformats.org/markup-compatibility/2006" xmlns:aink="http://schemas.microsoft.com/office/drawing/2016/ink" xmlns:am3d="http://schemas.microsoft.com/office/drawing/2017/model3d" xmlns:o="urn:schemas-microsoft-com:office:office" xmlns:r="http://schemas.openxmlformats.org/officeDocument/2006/relationships" xmlns:m="http://schemas.openxmlformats.org/officeDocument/2006/math" xmlns:v="urn:schemas-microsoft-com:vml" xmlns:wp14="http://schemas.microsoft.com/office/word/2010/wordprocessingDrawing" xmlns:wp="http://schemas.openxmlformats.org/drawingml/2006/wordprocessingDrawing" xmlns:w10="urn:schemas-microsoft-com:office:word" xmlns:w="http://schemas.openxmlformats.org/wordprocessingml/2006/main" xmlns:w14="http://schemas.microsoft.com/office/word/2010/wordml" xmlns:w15="http://schemas.microsoft.com/office/word/2012/wordml" xmlns:w16cid="http://schemas.microsoft.com/office/word/2016/wordml/cid" xmlns:w16se="http://schemas.microsoft.com/office/word/2015/wordml/symex" xmlns:wpg="http://schemas.microsoft.com/office/word/2010/wordprocessingGroup" xmlns:wpi="http://schemas.microsoft.com/office/word/2010/wordprocessingInk" xmlns:wne="http://schemas.microsoft.com/office/word/2006/wordml" xmlns:wps="http://schemas.microsoft.com/office/word/2010/wordprocessingShape" mc:Ignorable="w14 w15 w16se w16cid wp14">
   <w:abstractNum w:abstractNumId="0" w15:restartNumberingAfterBreak="0">
     <w:nsid w:val="6ED114C6"/>
     <w:multiLevelType w:val="hybridMultilevel"/>
@@ -1673,7 +1732,7 @@
 </file>
 
 <file path=word/styles.xml><?xml version="1.0" encoding="utf-8"?>
-<w:styles xmlns:mc="http://schemas.openxmlformats.org/markup-compatibility/2006" xmlns:r="http://schemas.openxmlformats.org/officeDocument/2006/relationships" xmlns:w="http://schemas.openxmlformats.org/wordprocessingml/2006/main" xmlns:w14="http://schemas.microsoft.com/office/word/2010/wordml" xmlns:w15="http://schemas.microsoft.com/office/word/2012/wordml" xmlns:w16se="http://schemas.microsoft.com/office/word/2015/wordml/symex" mc:Ignorable="w14 w15 w16se">
+<w:styles xmlns:mc="http://schemas.openxmlformats.org/markup-compatibility/2006" xmlns:r="http://schemas.openxmlformats.org/officeDocument/2006/relationships" xmlns:w="http://schemas.openxmlformats.org/wordprocessingml/2006/main" xmlns:w14="http://schemas.microsoft.com/office/word/2010/wordml" xmlns:w15="http://schemas.microsoft.com/office/word/2012/wordml" xmlns:w16cid="http://schemas.microsoft.com/office/word/2016/wordml/cid" xmlns:w16se="http://schemas.microsoft.com/office/word/2015/wordml/symex" mc:Ignorable="w14 w15 w16se w16cid">
   <w:docDefaults>
     <w:rPrDefault>
       <w:rPr>
@@ -1689,7 +1748,7 @@
       </w:pPr>
     </w:pPrDefault>
   </w:docDefaults>
-  <w:latentStyles w:defLockedState="0" w:defUIPriority="99" w:defSemiHidden="0" w:defUnhideWhenUsed="0" w:defQFormat="0" w:count="374">
+  <w:latentStyles w:defLockedState="0" w:defUIPriority="99" w:defSemiHidden="0" w:defUnhideWhenUsed="0" w:defQFormat="0" w:count="375">
     <w:lsdException w:name="Normal" w:uiPriority="0" w:qFormat="1"/>
     <w:lsdException w:name="heading 1" w:uiPriority="9" w:qFormat="1"/>
     <w:lsdException w:name="heading 2" w:semiHidden="1" w:uiPriority="9" w:unhideWhenUsed="1" w:qFormat="1"/>
@@ -1844,7 +1903,7 @@
     <w:lsdException w:name="Table Web 2" w:semiHidden="1" w:unhideWhenUsed="1"/>
     <w:lsdException w:name="Table Web 3" w:semiHidden="1" w:unhideWhenUsed="1"/>
     <w:lsdException w:name="Balloon Text" w:semiHidden="1" w:unhideWhenUsed="1"/>
-    <w:lsdException w:name="Table Grid" w:uiPriority="59"/>
+    <w:lsdException w:name="Table Grid" w:semiHidden="1" w:uiPriority="59" w:unhideWhenUsed="1"/>
     <w:lsdException w:name="Table Theme" w:semiHidden="1" w:unhideWhenUsed="1"/>
     <w:lsdException w:name="Placeholder Text" w:semiHidden="1"/>
     <w:lsdException w:name="No Spacing" w:uiPriority="1" w:qFormat="1"/>
@@ -2064,10 +2123,12 @@
     <w:lsdException w:name="Mention" w:semiHidden="1" w:unhideWhenUsed="1"/>
     <w:lsdException w:name="Smart Hyperlink" w:semiHidden="1" w:unhideWhenUsed="1"/>
     <w:lsdException w:name="Hashtag" w:semiHidden="1" w:unhideWhenUsed="1"/>
+    <w:lsdException w:name="Unresolved Mention" w:semiHidden="1" w:unhideWhenUsed="1"/>
   </w:latentStyles>
   <w:style w:type="paragraph" w:default="1" w:styleId="Normal">
     <w:name w:val="Normal"/>
     <w:qFormat/>
+    <w:rsid w:val="003111BC"/>
   </w:style>
   <w:style w:type="character" w:default="1" w:styleId="Fuentedeprrafopredeter">
     <w:name w:val="Default Paragraph Font"/>
@@ -2187,6 +2248,36 @@
       <w:contextualSpacing/>
     </w:pPr>
   </w:style>
+  <w:style w:type="paragraph" w:styleId="Textodeglobo">
+    <w:name w:val="Balloon Text"/>
+    <w:basedOn w:val="Normal"/>
+    <w:link w:val="TextodegloboCar"/>
+    <w:uiPriority w:val="99"/>
+    <w:semiHidden/>
+    <w:unhideWhenUsed/>
+    <w:rsid w:val="00EC414A"/>
+    <w:pPr>
+      <w:spacing w:after="0" w:line="240" w:lineRule="auto"/>
+    </w:pPr>
+    <w:rPr>
+      <w:rFonts w:ascii="Tahoma" w:hAnsi="Tahoma" w:cs="Tahoma"/>
+      <w:sz w:val="16"/>
+      <w:szCs w:val="16"/>
+    </w:rPr>
+  </w:style>
+  <w:style w:type="character" w:customStyle="1" w:styleId="TextodegloboCar">
+    <w:name w:val="Texto de globo Car"/>
+    <w:basedOn w:val="Fuentedeprrafopredeter"/>
+    <w:link w:val="Textodeglobo"/>
+    <w:uiPriority w:val="99"/>
+    <w:semiHidden/>
+    <w:rsid w:val="00EC414A"/>
+    <w:rPr>
+      <w:rFonts w:ascii="Tahoma" w:hAnsi="Tahoma" w:cs="Tahoma"/>
+      <w:sz w:val="16"/>
+      <w:szCs w:val="16"/>
+    </w:rPr>
+  </w:style>
 </w:styles>
 </file>
 
@@ -2233,7 +2324,7 @@
     </a:clrScheme>
     <a:fontScheme name="Office">
       <a:majorFont>
-        <a:latin typeface="Calibri Light" panose="020F0302020204030204"/>
+        <a:latin typeface="Calibri Light"/>
         <a:ea typeface=""/>
         <a:cs typeface=""/>
         <a:font script="Jpan" typeface="游ゴシック Light"/>
@@ -2285,7 +2376,7 @@
         <a:font script="Tfng" typeface="Ebrima"/>
       </a:majorFont>
       <a:minorFont>
-        <a:latin typeface="Calibri" panose="020F0502020204030204"/>
+        <a:latin typeface="Calibri"/>
         <a:ea typeface=""/>
         <a:cs typeface=""/>
         <a:font script="Jpan" typeface="游明朝"/>

</xml_diff>